<commit_message>
Completed w and x optimisation modules
</commit_message>
<xml_diff>
--- a/docs/writeup Pete.docx
+++ b/docs/writeup Pete.docx
@@ -1097,23 +1097,7 @@
             <w:sz w:val="20"/>
             <w:szCs w:val="20"/>
           </w:rPr>
-          <m:t>row</m:t>
-        </m:r>
-        <m:r>
-          <w:rPr>
-            <w:rFonts w:ascii="Cambria Math" w:eastAsiaTheme="minorEastAsia" w:hAnsi="Cambria Math" w:cs="Arial"/>
-            <w:sz w:val="20"/>
-            <w:szCs w:val="20"/>
-          </w:rPr>
-          <m:t>S</m:t>
-        </m:r>
-        <m:r>
-          <w:rPr>
-            <w:rFonts w:ascii="Cambria Math" w:eastAsiaTheme="minorEastAsia" w:hAnsi="Cambria Math" w:cs="Arial"/>
-            <w:sz w:val="20"/>
-            <w:szCs w:val="20"/>
-          </w:rPr>
-          <m:t>tart[i] to rowStart[i+1]</m:t>
+          <m:t>rowStart[i] to rowStart[i+1]</m:t>
         </m:r>
       </m:oMath>
       <w:r>
@@ -1657,23 +1641,7 @@
             <w:sz w:val="20"/>
             <w:szCs w:val="20"/>
           </w:rPr>
-          <m:t>seed</m:t>
-        </m:r>
-        <m:r>
-          <w:rPr>
-            <w:rFonts w:ascii="Cambria Math" w:eastAsiaTheme="minorEastAsia" w:hAnsi="Cambria Math" w:cs="Arial"/>
-            <w:sz w:val="20"/>
-            <w:szCs w:val="20"/>
-          </w:rPr>
-          <m:t>(</m:t>
-        </m:r>
-        <m:r>
-          <w:rPr>
-            <w:rFonts w:ascii="Cambria Math" w:eastAsiaTheme="minorEastAsia" w:hAnsi="Cambria Math" w:cs="Arial"/>
-            <w:sz w:val="20"/>
-            <w:szCs w:val="20"/>
-          </w:rPr>
-          <m:t>)</m:t>
+          <m:t>seed()</m:t>
         </m:r>
       </m:oMath>
       <w:r>
@@ -1844,17 +1812,6 @@
           <w:szCs w:val="20"/>
         </w:rPr>
       </w:pPr>
-      <w:bookmarkStart w:id="0" w:name="_GoBack"/>
-      <w:bookmarkEnd w:id="0"/>
-    </w:p>
-    <w:p>
-      <w:pPr>
-        <w:rPr>
-          <w:rFonts w:ascii="Arial" w:hAnsi="Arial" w:cs="Arial"/>
-          <w:sz w:val="20"/>
-          <w:szCs w:val="20"/>
-        </w:rPr>
-      </w:pPr>
       <w:r>
         <w:rPr>
           <w:rFonts w:ascii="Arial" w:hAnsi="Arial" w:cs="Arial"/>
@@ -1943,6 +1900,52 @@
         </w:rPr>
         <w:t xml:space="preserve"> is increased.</w:t>
       </w:r>
+    </w:p>
+    <w:p>
+      <w:pPr>
+        <w:rPr>
+          <w:rFonts w:ascii="Arial" w:hAnsi="Arial" w:cs="Arial"/>
+          <w:sz w:val="20"/>
+          <w:szCs w:val="20"/>
+        </w:rPr>
+      </w:pPr>
+    </w:p>
+    <w:p>
+      <w:pPr>
+        <w:rPr>
+          <w:rFonts w:ascii="Arial" w:hAnsi="Arial" w:cs="Arial"/>
+          <w:sz w:val="20"/>
+          <w:szCs w:val="20"/>
+        </w:rPr>
+      </w:pPr>
+      <w:r>
+        <w:rPr>
+          <w:rFonts w:ascii="Arial" w:hAnsi="Arial" w:cs="Arial"/>
+          <w:sz w:val="20"/>
+          <w:szCs w:val="20"/>
+        </w:rPr>
+        <w:t xml:space="preserve">Divergence: Row / </w:t>
+      </w:r>
+      <w:proofErr w:type="spellStart"/>
+      <w:r>
+        <w:rPr>
+          <w:rFonts w:ascii="Arial" w:hAnsi="Arial" w:cs="Arial"/>
+          <w:sz w:val="20"/>
+          <w:szCs w:val="20"/>
+        </w:rPr>
+        <w:t>diag</w:t>
+      </w:r>
+      <w:proofErr w:type="spellEnd"/>
+      <w:r>
+        <w:rPr>
+          <w:rFonts w:ascii="Arial" w:hAnsi="Arial" w:cs="Arial"/>
+          <w:sz w:val="20"/>
+          <w:szCs w:val="20"/>
+        </w:rPr>
+        <w:t xml:space="preserve"> dominance – do before for divergence, or just let it run through 2 iterations. Seen to be much slower to do before</w:t>
+      </w:r>
+      <w:bookmarkStart w:id="0" w:name="_GoBack"/>
+      <w:bookmarkEnd w:id="0"/>
     </w:p>
     <w:p>
       <w:pPr>

</xml_diff>